<commit_message>
Updated readme document with screenprints
</commit_message>
<xml_diff>
--- a/CodeChallenge/ReadMe.docx
+++ b/CodeChallenge/ReadMe.docx
@@ -2,11 +2,129 @@
 <file path=word/document.xml><?xml version="1.0" encoding="utf-8"?>
 <w:document xmlns:wpc="http://schemas.microsoft.com/office/word/2010/wordprocessingCanvas" xmlns:cx="http://schemas.microsoft.com/office/drawing/2014/chartex" xmlns:cx1="http://schemas.microsoft.com/office/drawing/2015/9/8/chartex" xmlns:cx2="http://schemas.microsoft.com/office/drawing/2015/10/21/chartex" xmlns:cx3="http://schemas.microsoft.com/office/drawing/2016/5/9/chartex" xmlns:cx4="http://schemas.microsoft.com/office/drawing/2016/5/10/chartex" xmlns:cx5="http://schemas.microsoft.com/office/drawing/2016/5/11/chartex" xmlns:cx6="http://schemas.microsoft.com/office/drawing/2016/5/12/chartex" xmlns:cx7="http://schemas.microsoft.com/office/drawing/2016/5/13/chartex" xmlns:cx8="http://schemas.microsoft.com/office/drawing/2016/5/14/chartex" xmlns:mc="http://schemas.openxmlformats.org/markup-compatibility/2006" xmlns:aink="http://schemas.microsoft.com/office/drawing/2016/ink" xmlns:am3d="http://schemas.microsoft.com/office/drawing/2017/model3d" xmlns:o="urn:schemas-microsoft-com:office:office" xmlns:r="http://schemas.openxmlformats.org/officeDocument/2006/relationships" xmlns:m="http://schemas.openxmlformats.org/officeDocument/2006/math" xmlns:v="urn:schemas-microsoft-com:vml" xmlns:wp14="http://schemas.microsoft.com/office/word/2010/wordprocessingDrawing" xmlns:wp="http://schemas.openxmlformats.org/drawingml/2006/wordprocessingDrawing" xmlns:w10="urn:schemas-microsoft-com:office:word" xmlns:w="http://schemas.openxmlformats.org/wordprocessingml/2006/main" xmlns:w14="http://schemas.microsoft.com/office/word/2010/wordml" xmlns:w15="http://schemas.microsoft.com/office/word/2012/wordml" xmlns:w16cex="http://schemas.microsoft.com/office/word/2018/wordml/cex" xmlns:w16cid="http://schemas.microsoft.com/office/word/2016/wordml/cid" xmlns:w16="http://schemas.microsoft.com/office/word/2018/wordml" xmlns:w16sdtdh="http://schemas.microsoft.com/office/word/2020/wordml/sdtdatahash" xmlns:w16se="http://schemas.microsoft.com/office/word/2015/wordml/symex" xmlns:wpg="http://schemas.microsoft.com/office/word/2010/wordprocessingGroup" xmlns:wpi="http://schemas.microsoft.com/office/word/2010/wordprocessingInk" xmlns:wne="http://schemas.microsoft.com/office/word/2006/wordml" xmlns:wps="http://schemas.microsoft.com/office/word/2010/wordprocessingShape" mc:Ignorable="w14 w15 w16se w16cid w16 w16cex w16sdtdh wp14">
   <w:body>
+    <w:p/>
     <w:p>
       <w:r>
         <w:t>Instructions:</w:t>
       </w:r>
     </w:p>
+    <w:p>
+      <w:r>
+        <w:t>Perquisites: Please make sure JDK installed in the system and set the path variable</w:t>
+      </w:r>
+    </w:p>
+    <w:p>
+      <w:r>
+        <w:t>If JDK is installed then it can be found in ProgramFiles/Java folder</w:t>
+      </w:r>
+    </w:p>
+    <w:p>
+      <w:r>
+        <w:rPr>
+          <w:noProof/>
+        </w:rPr>
+        <w:drawing>
+          <wp:inline distT="0" distB="0" distL="0" distR="0" wp14:anchorId="528D09B5" wp14:editId="2C0E7A1C">
+            <wp:extent cx="5044440" cy="2705997"/>
+            <wp:effectExtent l="0" t="0" r="3810" b="0"/>
+            <wp:docPr id="4" name="Picture 4"/>
+            <wp:cNvGraphicFramePr>
+              <a:graphicFrameLocks xmlns:a="http://schemas.openxmlformats.org/drawingml/2006/main" noChangeAspect="1"/>
+            </wp:cNvGraphicFramePr>
+            <a:graphic xmlns:a="http://schemas.openxmlformats.org/drawingml/2006/main">
+              <a:graphicData uri="http://schemas.openxmlformats.org/drawingml/2006/picture">
+                <pic:pic xmlns:pic="http://schemas.openxmlformats.org/drawingml/2006/picture">
+                  <pic:nvPicPr>
+                    <pic:cNvPr id="1" name=""/>
+                    <pic:cNvPicPr/>
+                  </pic:nvPicPr>
+                  <pic:blipFill>
+                    <a:blip r:embed="rId5"/>
+                    <a:stretch>
+                      <a:fillRect/>
+                    </a:stretch>
+                  </pic:blipFill>
+                  <pic:spPr>
+                    <a:xfrm>
+                      <a:off x="0" y="0"/>
+                      <a:ext cx="5052541" cy="2710342"/>
+                    </a:xfrm>
+                    <a:prstGeom prst="rect">
+                      <a:avLst/>
+                    </a:prstGeom>
+                  </pic:spPr>
+                </pic:pic>
+              </a:graphicData>
+            </a:graphic>
+          </wp:inline>
+        </w:drawing>
+      </w:r>
+    </w:p>
+    <w:p/>
+    <w:p/>
+    <w:p/>
+    <w:p/>
+    <w:p/>
+    <w:p/>
+    <w:p/>
+    <w:p/>
+    <w:p/>
+    <w:p/>
+    <w:p/>
+    <w:p/>
+    <w:p/>
+    <w:p/>
+    <w:p>
+      <w:r>
+        <w:t>Set the Path environment variable as below</w:t>
+      </w:r>
+    </w:p>
+    <w:p/>
+    <w:p>
+      <w:r>
+        <w:rPr>
+          <w:noProof/>
+        </w:rPr>
+        <w:drawing>
+          <wp:inline distT="0" distB="0" distL="0" distR="0" wp14:anchorId="37937D57" wp14:editId="303C4A33">
+            <wp:extent cx="5734050" cy="6324600"/>
+            <wp:effectExtent l="0" t="0" r="0" b="0"/>
+            <wp:docPr id="5" name="Picture 5"/>
+            <wp:cNvGraphicFramePr>
+              <a:graphicFrameLocks xmlns:a="http://schemas.openxmlformats.org/drawingml/2006/main" noChangeAspect="1"/>
+            </wp:cNvGraphicFramePr>
+            <a:graphic xmlns:a="http://schemas.openxmlformats.org/drawingml/2006/main">
+              <a:graphicData uri="http://schemas.openxmlformats.org/drawingml/2006/picture">
+                <pic:pic xmlns:pic="http://schemas.openxmlformats.org/drawingml/2006/picture">
+                  <pic:nvPicPr>
+                    <pic:cNvPr id="1" name=""/>
+                    <pic:cNvPicPr/>
+                  </pic:nvPicPr>
+                  <pic:blipFill>
+                    <a:blip r:embed="rId6"/>
+                    <a:stretch>
+                      <a:fillRect/>
+                    </a:stretch>
+                  </pic:blipFill>
+                  <pic:spPr>
+                    <a:xfrm>
+                      <a:off x="0" y="0"/>
+                      <a:ext cx="5734050" cy="6324600"/>
+                    </a:xfrm>
+                    <a:prstGeom prst="rect">
+                      <a:avLst/>
+                    </a:prstGeom>
+                  </pic:spPr>
+                </pic:pic>
+              </a:graphicData>
+            </a:graphic>
+          </wp:inline>
+        </w:drawing>
+      </w:r>
+    </w:p>
+    <w:p/>
+    <w:p/>
+    <w:p/>
     <w:p>
       <w:pPr>
         <w:pStyle w:val="ListParagraph"/>
@@ -16,95 +134,596 @@
         </w:numPr>
       </w:pPr>
       <w:r>
-        <w:t xml:space="preserve">Download the files from </w:t>
-      </w:r>
-      <w:proofErr w:type="spellStart"/>
-      <w:r>
-        <w:t>Github</w:t>
-      </w:r>
-      <w:proofErr w:type="spellEnd"/>
-      <w:r>
-        <w:t xml:space="preserve"> link</w:t>
-      </w:r>
-    </w:p>
-    <w:p>
-      <w:proofErr w:type="spellStart"/>
-      <w:r>
-        <w:t>javac</w:t>
-      </w:r>
-      <w:proofErr w:type="spellEnd"/>
-      <w:r>
-        <w:t xml:space="preserve"> -d bin -</w:t>
-      </w:r>
-      <w:proofErr w:type="spellStart"/>
-      <w:r>
-        <w:t>sourcepath</w:t>
-      </w:r>
-      <w:proofErr w:type="spellEnd"/>
+        <w:t>Download the files from Github link</w:t>
+      </w:r>
+    </w:p>
+    <w:p>
+      <w:pPr>
+        <w:pStyle w:val="ListParagraph"/>
+      </w:pPr>
+      <w:hyperlink r:id="rId7" w:history="1">
+        <w:r>
+          <w:rPr>
+            <w:rStyle w:val="Hyperlink"/>
+          </w:rPr>
+          <w:t>https://github.com/raju1284/CodeChallenge.git</w:t>
+        </w:r>
+      </w:hyperlink>
+    </w:p>
+    <w:p>
+      <w:pPr>
+        <w:pStyle w:val="ListParagraph"/>
+      </w:pPr>
+    </w:p>
+    <w:p>
+      <w:pPr>
+        <w:pStyle w:val="ListParagraph"/>
+        <w:numPr>
+          <w:ilvl w:val="0"/>
+          <w:numId w:val="1"/>
+        </w:numPr>
+      </w:pPr>
+      <w:r>
+        <w:t>Folders Structure will be displayed as below once it is downloaded and extracted</w:t>
+      </w:r>
+    </w:p>
+    <w:p>
+      <w:pPr>
+        <w:pStyle w:val="ListParagraph"/>
+      </w:pPr>
+      <w:r>
+        <w:rPr>
+          <w:noProof/>
+        </w:rPr>
+        <w:drawing>
+          <wp:inline distT="0" distB="0" distL="0" distR="0" wp14:anchorId="639EEAD4" wp14:editId="71603F36">
+            <wp:extent cx="5943600" cy="3188335"/>
+            <wp:effectExtent l="0" t="0" r="0" b="0"/>
+            <wp:docPr id="1" name="Picture 1"/>
+            <wp:cNvGraphicFramePr>
+              <a:graphicFrameLocks xmlns:a="http://schemas.openxmlformats.org/drawingml/2006/main" noChangeAspect="1"/>
+            </wp:cNvGraphicFramePr>
+            <a:graphic xmlns:a="http://schemas.openxmlformats.org/drawingml/2006/main">
+              <a:graphicData uri="http://schemas.openxmlformats.org/drawingml/2006/picture">
+                <pic:pic xmlns:pic="http://schemas.openxmlformats.org/drawingml/2006/picture">
+                  <pic:nvPicPr>
+                    <pic:cNvPr id="1" name=""/>
+                    <pic:cNvPicPr/>
+                  </pic:nvPicPr>
+                  <pic:blipFill>
+                    <a:blip r:embed="rId8"/>
+                    <a:stretch>
+                      <a:fillRect/>
+                    </a:stretch>
+                  </pic:blipFill>
+                  <pic:spPr>
+                    <a:xfrm>
+                      <a:off x="0" y="0"/>
+                      <a:ext cx="5943600" cy="3188335"/>
+                    </a:xfrm>
+                    <a:prstGeom prst="rect">
+                      <a:avLst/>
+                    </a:prstGeom>
+                  </pic:spPr>
+                </pic:pic>
+              </a:graphicData>
+            </a:graphic>
+          </wp:inline>
+        </w:drawing>
+      </w:r>
+    </w:p>
+    <w:p>
+      <w:pPr>
+        <w:pStyle w:val="ListParagraph"/>
+      </w:pPr>
+    </w:p>
+    <w:p>
+      <w:pPr>
+        <w:pStyle w:val="ListParagraph"/>
+        <w:numPr>
+          <w:ilvl w:val="0"/>
+          <w:numId w:val="1"/>
+        </w:numPr>
+      </w:pPr>
+      <w:r>
+        <w:t>Folder- “src”: All  coded java  class</w:t>
+      </w:r>
+      <w:r>
+        <w:t>es</w:t>
+      </w:r>
+      <w:r>
+        <w:t xml:space="preserve"> placed in this folder</w:t>
+      </w:r>
+    </w:p>
+    <w:p>
+      <w:pPr>
+        <w:pStyle w:val="ListParagraph"/>
+        <w:numPr>
+          <w:ilvl w:val="0"/>
+          <w:numId w:val="1"/>
+        </w:numPr>
+      </w:pPr>
+      <w:r>
+        <w:t>Folder- “</w:t>
+      </w:r>
+      <w:r>
+        <w:t>lib</w:t>
+      </w:r>
+      <w:r>
+        <w:t xml:space="preserve">”: All  </w:t>
+      </w:r>
+      <w:r>
+        <w:t>reuired junit librarys to run the tests</w:t>
+      </w:r>
+      <w:r>
+        <w:t xml:space="preserve"> placed in this folder</w:t>
+      </w:r>
+    </w:p>
+    <w:p>
+      <w:pPr>
+        <w:pStyle w:val="ListParagraph"/>
+        <w:numPr>
+          <w:ilvl w:val="0"/>
+          <w:numId w:val="1"/>
+        </w:numPr>
+      </w:pPr>
+      <w:r>
+        <w:t>Folder – bin: All compiled java classes placed in this folder</w:t>
+      </w:r>
+    </w:p>
+    <w:p>
+      <w:pPr>
+        <w:pStyle w:val="ListParagraph"/>
+        <w:numPr>
+          <w:ilvl w:val="0"/>
+          <w:numId w:val="1"/>
+        </w:numPr>
+      </w:pPr>
+      <w:r>
+        <w:t xml:space="preserve">Folder- TestDataFiles: </w:t>
+      </w:r>
+      <w:r>
+        <w:t>text files with different test data placed in this folder</w:t>
+      </w:r>
+    </w:p>
+    <w:p>
+      <w:pPr>
+        <w:pStyle w:val="ListParagraph"/>
+        <w:numPr>
+          <w:ilvl w:val="0"/>
+          <w:numId w:val="1"/>
+        </w:numPr>
+      </w:pPr>
+      <w:r>
+        <w:t>Open the Comman prompt  through start menu</w:t>
+      </w:r>
+    </w:p>
+    <w:p>
+      <w:pPr>
+        <w:pStyle w:val="ListParagraph"/>
+      </w:pPr>
+    </w:p>
+    <w:p>
+      <w:pPr>
+        <w:pStyle w:val="ListParagraph"/>
+      </w:pPr>
+      <w:r>
+        <w:rPr>
+          <w:noProof/>
+        </w:rPr>
+        <w:lastRenderedPageBreak/>
+        <w:drawing>
+          <wp:inline distT="0" distB="0" distL="0" distR="0" wp14:anchorId="47F430AD" wp14:editId="43A8F69F">
+            <wp:extent cx="5943600" cy="3443605"/>
+            <wp:effectExtent l="0" t="0" r="0" b="4445"/>
+            <wp:docPr id="2" name="Picture 2"/>
+            <wp:cNvGraphicFramePr>
+              <a:graphicFrameLocks xmlns:a="http://schemas.openxmlformats.org/drawingml/2006/main" noChangeAspect="1"/>
+            </wp:cNvGraphicFramePr>
+            <a:graphic xmlns:a="http://schemas.openxmlformats.org/drawingml/2006/main">
+              <a:graphicData uri="http://schemas.openxmlformats.org/drawingml/2006/picture">
+                <pic:pic xmlns:pic="http://schemas.openxmlformats.org/drawingml/2006/picture">
+                  <pic:nvPicPr>
+                    <pic:cNvPr id="1" name=""/>
+                    <pic:cNvPicPr/>
+                  </pic:nvPicPr>
+                  <pic:blipFill>
+                    <a:blip r:embed="rId9"/>
+                    <a:stretch>
+                      <a:fillRect/>
+                    </a:stretch>
+                  </pic:blipFill>
+                  <pic:spPr>
+                    <a:xfrm>
+                      <a:off x="0" y="0"/>
+                      <a:ext cx="5943600" cy="3443605"/>
+                    </a:xfrm>
+                    <a:prstGeom prst="rect">
+                      <a:avLst/>
+                    </a:prstGeom>
+                  </pic:spPr>
+                </pic:pic>
+              </a:graphicData>
+            </a:graphic>
+          </wp:inline>
+        </w:drawing>
+      </w:r>
+    </w:p>
+    <w:p>
+      <w:pPr>
+        <w:pStyle w:val="ListParagraph"/>
+      </w:pPr>
+    </w:p>
+    <w:p>
+      <w:pPr>
+        <w:pStyle w:val="ListParagraph"/>
+        <w:numPr>
+          <w:ilvl w:val="0"/>
+          <w:numId w:val="1"/>
+        </w:numPr>
+      </w:pPr>
+      <w:r>
+        <w:t>Go to directory where the codechallenge folder placed</w:t>
+      </w:r>
+    </w:p>
+    <w:p>
+      <w:pPr>
+        <w:pStyle w:val="ListParagraph"/>
+      </w:pPr>
+      <w:r>
+        <w:t xml:space="preserve">Enter cd </w:t>
+      </w:r>
       <w:r>
         <w:t xml:space="preserve"> </w:t>
       </w:r>
-      <w:proofErr w:type="spellStart"/>
-      <w:r>
-        <w:t>src</w:t>
-      </w:r>
-      <w:proofErr w:type="spellEnd"/>
-      <w:r>
-        <w:t xml:space="preserve"> -cp lib/junit-4.13.2.jar </w:t>
-      </w:r>
-      <w:proofErr w:type="spellStart"/>
-      <w:r>
-        <w:t>src</w:t>
-      </w:r>
-      <w:proofErr w:type="spellEnd"/>
-      <w:r>
-        <w:t>/TestRunner.java</w:t>
-      </w:r>
-    </w:p>
-    <w:p/>
-    <w:p>
-      <w:r>
-        <w:t>java -cp bin</w:t>
-      </w:r>
-      <w:proofErr w:type="gramStart"/>
-      <w:r>
-        <w:t>/;lib</w:t>
-      </w:r>
-      <w:proofErr w:type="gramEnd"/>
-      <w:r>
-        <w:t xml:space="preserve">/* </w:t>
-      </w:r>
-      <w:proofErr w:type="spellStart"/>
-      <w:r>
-        <w:t>TransposeLonges</w:t>
-      </w:r>
-      <w:r>
-        <w:t>t</w:t>
-      </w:r>
-      <w:r>
-        <w:t>Word</w:t>
-      </w:r>
-      <w:proofErr w:type="spellEnd"/>
-    </w:p>
-    <w:p/>
-    <w:p>
-      <w:r>
-        <w:t>java -cp bin</w:t>
-      </w:r>
-      <w:proofErr w:type="gramStart"/>
-      <w:r>
-        <w:t>/;lib</w:t>
-      </w:r>
-      <w:proofErr w:type="gramEnd"/>
-      <w:r>
-        <w:t xml:space="preserve">/* </w:t>
-      </w:r>
-      <w:proofErr w:type="spellStart"/>
-      <w:r>
-        <w:t>TestRunner</w:t>
-      </w:r>
-      <w:proofErr w:type="spellEnd"/>
-    </w:p>
+      <w:r>
+        <w:t xml:space="preserve">&lt;Path of the folder&gt; </w:t>
+      </w:r>
+    </w:p>
+    <w:p>
+      <w:pPr>
+        <w:pStyle w:val="ListParagraph"/>
+      </w:pPr>
+      <w:r>
+        <w:t xml:space="preserve">Example: cd </w:t>
+      </w:r>
+      <w:r>
+        <w:t xml:space="preserve"> </w:t>
+      </w:r>
+      <w:r>
+        <w:t>C:\Users\raju1\Desktop\CodeChallenge</w:t>
+      </w:r>
+    </w:p>
+    <w:p>
+      <w:pPr>
+        <w:pStyle w:val="ListParagraph"/>
+      </w:pPr>
+      <w:r>
+        <w:rPr>
+          <w:noProof/>
+        </w:rPr>
+        <w:drawing>
+          <wp:inline distT="0" distB="0" distL="0" distR="0" wp14:anchorId="1BCC3273" wp14:editId="5F6B4D47">
+            <wp:extent cx="5943600" cy="3443605"/>
+            <wp:effectExtent l="0" t="0" r="0" b="4445"/>
+            <wp:docPr id="3" name="Picture 3"/>
+            <wp:cNvGraphicFramePr>
+              <a:graphicFrameLocks xmlns:a="http://schemas.openxmlformats.org/drawingml/2006/main" noChangeAspect="1"/>
+            </wp:cNvGraphicFramePr>
+            <a:graphic xmlns:a="http://schemas.openxmlformats.org/drawingml/2006/main">
+              <a:graphicData uri="http://schemas.openxmlformats.org/drawingml/2006/picture">
+                <pic:pic xmlns:pic="http://schemas.openxmlformats.org/drawingml/2006/picture">
+                  <pic:nvPicPr>
+                    <pic:cNvPr id="1" name=""/>
+                    <pic:cNvPicPr/>
+                  </pic:nvPicPr>
+                  <pic:blipFill>
+                    <a:blip r:embed="rId10"/>
+                    <a:stretch>
+                      <a:fillRect/>
+                    </a:stretch>
+                  </pic:blipFill>
+                  <pic:spPr>
+                    <a:xfrm>
+                      <a:off x="0" y="0"/>
+                      <a:ext cx="5943600" cy="3443605"/>
+                    </a:xfrm>
+                    <a:prstGeom prst="rect">
+                      <a:avLst/>
+                    </a:prstGeom>
+                  </pic:spPr>
+                </pic:pic>
+              </a:graphicData>
+            </a:graphic>
+          </wp:inline>
+        </w:drawing>
+      </w:r>
+    </w:p>
+    <w:p>
+      <w:pPr>
+        <w:pStyle w:val="ListParagraph"/>
+      </w:pPr>
+    </w:p>
+    <w:p>
+      <w:pPr>
+        <w:pStyle w:val="ListParagraph"/>
+      </w:pPr>
+    </w:p>
+    <w:p>
+      <w:pPr>
+        <w:pStyle w:val="ListParagraph"/>
+        <w:numPr>
+          <w:ilvl w:val="0"/>
+          <w:numId w:val="1"/>
+        </w:numPr>
+      </w:pPr>
+      <w:r>
+        <w:lastRenderedPageBreak/>
+        <w:t xml:space="preserve">Comiple Java files </w:t>
+      </w:r>
+      <w:r>
+        <w:t xml:space="preserve"> using the below commands</w:t>
+      </w:r>
+    </w:p>
+    <w:p>
+      <w:pPr>
+        <w:pStyle w:val="ListParagraph"/>
+      </w:pPr>
+      <w:r>
+        <w:t>javac -d bin -sourcepath src -cp lib/junit-4.13.2.jar src/TransposeLongestWord.java</w:t>
+      </w:r>
+    </w:p>
+    <w:p>
+      <w:pPr>
+        <w:pStyle w:val="ListParagraph"/>
+      </w:pPr>
+      <w:r>
+        <w:t>javac -d bin -sourcepath src -cp lib/junit-4.13.2.jar src/</w:t>
+      </w:r>
+      <w:r>
+        <w:t>JunitTest</w:t>
+      </w:r>
+      <w:r>
+        <w:t>.java</w:t>
+      </w:r>
+    </w:p>
+    <w:p>
+      <w:pPr>
+        <w:pStyle w:val="ListParagraph"/>
+      </w:pPr>
+      <w:r>
+        <w:t>javac -d bin -sourcepath src -cp lib/junit-4.13.2.jar src/TestRunner.java</w:t>
+      </w:r>
+    </w:p>
+    <w:p>
+      <w:pPr>
+        <w:pStyle w:val="ListParagraph"/>
+      </w:pPr>
+      <w:r>
+        <w:rPr>
+          <w:noProof/>
+        </w:rPr>
+        <w:drawing>
+          <wp:inline distT="0" distB="0" distL="0" distR="0" wp14:anchorId="414A1360" wp14:editId="1FFD6BDF">
+            <wp:extent cx="5943600" cy="2726690"/>
+            <wp:effectExtent l="0" t="0" r="0" b="0"/>
+            <wp:docPr id="6" name="Picture 6"/>
+            <wp:cNvGraphicFramePr>
+              <a:graphicFrameLocks xmlns:a="http://schemas.openxmlformats.org/drawingml/2006/main" noChangeAspect="1"/>
+            </wp:cNvGraphicFramePr>
+            <a:graphic xmlns:a="http://schemas.openxmlformats.org/drawingml/2006/main">
+              <a:graphicData uri="http://schemas.openxmlformats.org/drawingml/2006/picture">
+                <pic:pic xmlns:pic="http://schemas.openxmlformats.org/drawingml/2006/picture">
+                  <pic:nvPicPr>
+                    <pic:cNvPr id="1" name=""/>
+                    <pic:cNvPicPr/>
+                  </pic:nvPicPr>
+                  <pic:blipFill>
+                    <a:blip r:embed="rId11"/>
+                    <a:stretch>
+                      <a:fillRect/>
+                    </a:stretch>
+                  </pic:blipFill>
+                  <pic:spPr>
+                    <a:xfrm>
+                      <a:off x="0" y="0"/>
+                      <a:ext cx="5943600" cy="2726690"/>
+                    </a:xfrm>
+                    <a:prstGeom prst="rect">
+                      <a:avLst/>
+                    </a:prstGeom>
+                  </pic:spPr>
+                </pic:pic>
+              </a:graphicData>
+            </a:graphic>
+          </wp:inline>
+        </w:drawing>
+      </w:r>
+    </w:p>
+    <w:p>
+      <w:pPr>
+        <w:pStyle w:val="ListParagraph"/>
+        <w:numPr>
+          <w:ilvl w:val="0"/>
+          <w:numId w:val="1"/>
+        </w:numPr>
+      </w:pPr>
+      <w:r>
+        <w:t>Once the files compiled successfully  Run the below commands to execute the class files</w:t>
+      </w:r>
+    </w:p>
+    <w:p>
+      <w:r>
+        <w:t>To execute  the TestRunner</w:t>
+      </w:r>
+      <w:r>
+        <w:t xml:space="preserve"> Main</w:t>
+      </w:r>
+      <w:r>
+        <w:t xml:space="preserve"> Clas</w:t>
+      </w:r>
+      <w:r>
+        <w:t>s  for running all junit tests, run the below command</w:t>
+      </w:r>
+    </w:p>
+    <w:p>
+      <w:r>
+        <w:t>java -cp bin/;lib/* TestRunner</w:t>
+      </w:r>
+    </w:p>
+    <w:p>
+      <w:r>
+        <w:rPr>
+          <w:noProof/>
+        </w:rPr>
+        <w:drawing>
+          <wp:inline distT="0" distB="0" distL="0" distR="0" wp14:anchorId="34B29C4F" wp14:editId="6F08C1ED">
+            <wp:extent cx="5943600" cy="2726690"/>
+            <wp:effectExtent l="0" t="0" r="0" b="0"/>
+            <wp:docPr id="7" name="Picture 7"/>
+            <wp:cNvGraphicFramePr>
+              <a:graphicFrameLocks xmlns:a="http://schemas.openxmlformats.org/drawingml/2006/main" noChangeAspect="1"/>
+            </wp:cNvGraphicFramePr>
+            <a:graphic xmlns:a="http://schemas.openxmlformats.org/drawingml/2006/main">
+              <a:graphicData uri="http://schemas.openxmlformats.org/drawingml/2006/picture">
+                <pic:pic xmlns:pic="http://schemas.openxmlformats.org/drawingml/2006/picture">
+                  <pic:nvPicPr>
+                    <pic:cNvPr id="1" name=""/>
+                    <pic:cNvPicPr/>
+                  </pic:nvPicPr>
+                  <pic:blipFill>
+                    <a:blip r:embed="rId12"/>
+                    <a:stretch>
+                      <a:fillRect/>
+                    </a:stretch>
+                  </pic:blipFill>
+                  <pic:spPr>
+                    <a:xfrm>
+                      <a:off x="0" y="0"/>
+                      <a:ext cx="5943600" cy="2726690"/>
+                    </a:xfrm>
+                    <a:prstGeom prst="rect">
+                      <a:avLst/>
+                    </a:prstGeom>
+                  </pic:spPr>
+                </pic:pic>
+              </a:graphicData>
+            </a:graphic>
+          </wp:inline>
+        </w:drawing>
+      </w:r>
+    </w:p>
+    <w:p/>
+    <w:p/>
+    <w:p/>
+    <w:p>
+      <w:r>
+        <w:lastRenderedPageBreak/>
+        <w:t xml:space="preserve">To execute  the </w:t>
+      </w:r>
+      <w:r>
+        <w:t>TransposeLongestWord Main</w:t>
+      </w:r>
+      <w:r>
+        <w:t xml:space="preserve"> Class  run the below command</w:t>
+      </w:r>
+    </w:p>
+    <w:p>
+      <w:r>
+        <w:t>java -cp bin/;lib/* TransposeLongestWord</w:t>
+      </w:r>
+    </w:p>
+    <w:p>
+      <w:r>
+        <w:rPr>
+          <w:noProof/>
+        </w:rPr>
+        <w:drawing>
+          <wp:inline distT="0" distB="0" distL="0" distR="0" wp14:anchorId="00921EB0" wp14:editId="0CAF9262">
+            <wp:extent cx="5943600" cy="2726690"/>
+            <wp:effectExtent l="0" t="0" r="0" b="0"/>
+            <wp:docPr id="8" name="Picture 8"/>
+            <wp:cNvGraphicFramePr>
+              <a:graphicFrameLocks xmlns:a="http://schemas.openxmlformats.org/drawingml/2006/main" noChangeAspect="1"/>
+            </wp:cNvGraphicFramePr>
+            <a:graphic xmlns:a="http://schemas.openxmlformats.org/drawingml/2006/main">
+              <a:graphicData uri="http://schemas.openxmlformats.org/drawingml/2006/picture">
+                <pic:pic xmlns:pic="http://schemas.openxmlformats.org/drawingml/2006/picture">
+                  <pic:nvPicPr>
+                    <pic:cNvPr id="1" name=""/>
+                    <pic:cNvPicPr/>
+                  </pic:nvPicPr>
+                  <pic:blipFill>
+                    <a:blip r:embed="rId13"/>
+                    <a:stretch>
+                      <a:fillRect/>
+                    </a:stretch>
+                  </pic:blipFill>
+                  <pic:spPr>
+                    <a:xfrm>
+                      <a:off x="0" y="0"/>
+                      <a:ext cx="5943600" cy="2726690"/>
+                    </a:xfrm>
+                    <a:prstGeom prst="rect">
+                      <a:avLst/>
+                    </a:prstGeom>
+                  </pic:spPr>
+                </pic:pic>
+              </a:graphicData>
+            </a:graphic>
+          </wp:inline>
+        </w:drawing>
+      </w:r>
+    </w:p>
+    <w:p>
+      <w:r>
+        <w:t>After user enter the path of a text file with words(Use TestDataFiles folder for sample files)</w:t>
+      </w:r>
+    </w:p>
+    <w:p>
+      <w:r>
+        <w:rPr>
+          <w:noProof/>
+        </w:rPr>
+        <w:drawing>
+          <wp:inline distT="0" distB="0" distL="0" distR="0" wp14:anchorId="62F85857" wp14:editId="34A2DCC1">
+            <wp:extent cx="5943600" cy="2726690"/>
+            <wp:effectExtent l="0" t="0" r="0" b="0"/>
+            <wp:docPr id="9" name="Picture 9"/>
+            <wp:cNvGraphicFramePr>
+              <a:graphicFrameLocks xmlns:a="http://schemas.openxmlformats.org/drawingml/2006/main" noChangeAspect="1"/>
+            </wp:cNvGraphicFramePr>
+            <a:graphic xmlns:a="http://schemas.openxmlformats.org/drawingml/2006/main">
+              <a:graphicData uri="http://schemas.openxmlformats.org/drawingml/2006/picture">
+                <pic:pic xmlns:pic="http://schemas.openxmlformats.org/drawingml/2006/picture">
+                  <pic:nvPicPr>
+                    <pic:cNvPr id="1" name=""/>
+                    <pic:cNvPicPr/>
+                  </pic:nvPicPr>
+                  <pic:blipFill>
+                    <a:blip r:embed="rId14"/>
+                    <a:stretch>
+                      <a:fillRect/>
+                    </a:stretch>
+                  </pic:blipFill>
+                  <pic:spPr>
+                    <a:xfrm>
+                      <a:off x="0" y="0"/>
+                      <a:ext cx="5943600" cy="2726690"/>
+                    </a:xfrm>
+                    <a:prstGeom prst="rect">
+                      <a:avLst/>
+                    </a:prstGeom>
+                  </pic:spPr>
+                </pic:pic>
+              </a:graphicData>
+            </a:graphic>
+          </wp:inline>
+        </w:drawing>
+      </w:r>
+    </w:p>
+    <w:p/>
+    <w:p/>
     <w:sectPr>
       <w:pgSz w:w="12240" w:h="15840"/>
       <w:pgMar w:top="1440" w:right="1440" w:bottom="1440" w:left="1440" w:header="720" w:footer="720" w:gutter="0"/>
@@ -335,6 +954,7 @@
     <w:lsdException w:name="HTML Sample" w:semiHidden="1" w:unhideWhenUsed="1"/>
     <w:lsdException w:name="HTML Typewriter" w:semiHidden="1" w:unhideWhenUsed="1"/>
     <w:lsdException w:name="HTML Variable" w:semiHidden="1" w:unhideWhenUsed="1"/>
+    <w:lsdException w:name="Normal Table" w:semiHidden="1" w:unhideWhenUsed="1"/>
     <w:lsdException w:name="annotation subject" w:semiHidden="1" w:unhideWhenUsed="1"/>
     <w:lsdException w:name="No List" w:semiHidden="1" w:unhideWhenUsed="1"/>
     <w:lsdException w:name="Outline List 1" w:semiHidden="1" w:unhideWhenUsed="1"/>
@@ -381,8 +1001,10 @@
     <w:lsdException w:name="Table Subtle 2" w:semiHidden="1" w:unhideWhenUsed="1"/>
     <w:lsdException w:name="Table Web 1" w:semiHidden="1" w:unhideWhenUsed="1"/>
     <w:lsdException w:name="Table Web 2" w:semiHidden="1" w:unhideWhenUsed="1"/>
+    <w:lsdException w:name="Table Web 3" w:semiHidden="1" w:unhideWhenUsed="1"/>
     <w:lsdException w:name="Balloon Text" w:semiHidden="1" w:unhideWhenUsed="1"/>
     <w:lsdException w:name="Table Grid" w:uiPriority="59"/>
+    <w:lsdException w:name="Table Theme" w:semiHidden="1" w:unhideWhenUsed="1"/>
     <w:lsdException w:name="Placeholder Text" w:semiHidden="1"/>
     <w:lsdException w:name="No Spacing" w:uiPriority="1" w:qFormat="1"/>
     <w:lsdException w:name="Light Shading" w:uiPriority="60"/>
@@ -645,6 +1267,29 @@
       <w:ind w:left="720"/>
       <w:contextualSpacing/>
     </w:pPr>
+  </w:style>
+  <w:style w:type="character" w:styleId="Hyperlink">
+    <w:name w:val="Hyperlink"/>
+    <w:basedOn w:val="DefaultParagraphFont"/>
+    <w:uiPriority w:val="99"/>
+    <w:unhideWhenUsed/>
+    <w:rsid w:val="00F70D86"/>
+    <w:rPr>
+      <w:color w:val="0000FF" w:themeColor="hyperlink"/>
+      <w:u w:val="single"/>
+    </w:rPr>
+  </w:style>
+  <w:style w:type="character" w:styleId="UnresolvedMention">
+    <w:name w:val="Unresolved Mention"/>
+    <w:basedOn w:val="DefaultParagraphFont"/>
+    <w:uiPriority w:val="99"/>
+    <w:semiHidden/>
+    <w:unhideWhenUsed/>
+    <w:rsid w:val="00F70D86"/>
+    <w:rPr>
+      <w:color w:val="605E5C"/>
+      <w:shd w:val="clear" w:color="auto" w:fill="E1DFDD"/>
+    </w:rPr>
   </w:style>
 </w:styles>
 </file>

</xml_diff>